<commit_message>
! the first CamelotWar
</commit_message>
<xml_diff>
--- a/GDD/GAME DESIGN DOCUMENTss.docx
+++ b/GDD/GAME DESIGN DOCUMENTss.docx
@@ -82,7 +82,25 @@
           <w:szCs w:val="28"/>
           <w:lang w:val="en-US"/>
         </w:rPr>
-        <w:t>Under the aggression of monster armies, human stood up bravely to against mo</w:t>
+        <w:t xml:space="preserve">Under the aggression of monster armies, human </w:t>
+      </w:r>
+      <w:r>
+        <w:rPr>
+          <w:rFonts w:asciiTheme="majorHAnsi" w:hAnsiTheme="majorHAnsi" w:cstheme="majorHAnsi"/>
+          <w:sz w:val="28"/>
+          <w:szCs w:val="28"/>
+          <w:lang w:val="en-US"/>
+        </w:rPr>
+        <w:t xml:space="preserve">of  Camelot </w:t>
+      </w:r>
+      <w:r>
+        <w:rPr>
+          <w:rFonts w:asciiTheme="majorHAnsi" w:hAnsiTheme="majorHAnsi" w:cstheme="majorHAnsi"/>
+          <w:sz w:val="28"/>
+          <w:szCs w:val="28"/>
+          <w:lang w:val="en-US"/>
+        </w:rPr>
+        <w:t>stood up bravely to against mo</w:t>
       </w:r>
       <w:r>
         <w:rPr>
@@ -119,8 +137,10 @@
           <w:szCs w:val="28"/>
           <w:lang w:val="en-US"/>
         </w:rPr>
-        <w:t>Monster War</w:t>
-      </w:r>
+        <w:t>Camelot War</w:t>
+      </w:r>
+      <w:bookmarkStart w:id="0" w:name="_GoBack"/>
+      <w:bookmarkEnd w:id="0"/>
     </w:p>
     <w:p>
       <w:pPr>
@@ -905,8 +925,6 @@
           </v:shape>
         </w:pict>
       </w:r>
-      <w:bookmarkStart w:id="0" w:name="_GoBack"/>
-      <w:bookmarkEnd w:id="0"/>
     </w:p>
     <w:p>
       <w:pPr>
@@ -2238,7 +2256,7 @@
 </file>
 
 <file path=customXml/itemProps1.xml><?xml version="1.0" encoding="utf-8"?>
-<ds:datastoreItem xmlns:ds="http://schemas.openxmlformats.org/officeDocument/2006/customXml" ds:itemID="{D99453D7-7669-484E-8325-DA7B93D6DD7F}">
+<ds:datastoreItem xmlns:ds="http://schemas.openxmlformats.org/officeDocument/2006/customXml" ds:itemID="{F5FFD6E2-09B5-4D00-ADF5-CE63D2681D1F}">
   <ds:schemaRefs>
     <ds:schemaRef ds:uri="http://schemas.openxmlformats.org/officeDocument/2006/bibliography"/>
   </ds:schemaRefs>

</xml_diff>